<commit_message>
Update readme and diagrams
</commit_message>
<xml_diff>
--- a/docs/Diag2.docx
+++ b/docs/Diag2.docx
@@ -64,7 +64,10 @@
                   </w:pPr>
                   <w:proofErr w:type="spellStart"/>
                   <w:r>
-                    <w:t>MxKey</w:t>
+                    <w:t>Micro</w:t>
+                  </w:r>
+                  <w:r>
+                    <w:t>Key</w:t>
                   </w:r>
                   <w:proofErr w:type="spellEnd"/>
                   <w:r>
@@ -76,7 +79,10 @@
                     <w:jc w:val="center"/>
                   </w:pPr>
                   <w:r>
-                    <w:t xml:space="preserve"> (mxkeyanfc.jar)</w:t>
+                    <w:t xml:space="preserve"> (micro</w:t>
+                  </w:r>
+                  <w:r>
+                    <w:t>keyanfc.jar)</w:t>
                   </w:r>
                 </w:p>
               </w:txbxContent>
@@ -102,7 +108,7 @@
                   </w:pPr>
                   <w:proofErr w:type="spellStart"/>
                   <w:r>
-                    <w:t>AnyCard</w:t>
+                    <w:t>SoftCard</w:t>
                   </w:r>
                   <w:proofErr w:type="spellEnd"/>
                   <w:r>
@@ -114,7 +120,13 @@
                     <w:jc w:val="center"/>
                   </w:pPr>
                   <w:r>
-                    <w:t xml:space="preserve"> (anycard.jar)</w:t>
+                    <w:t xml:space="preserve"> (</w:t>
+                  </w:r>
+                  <w:r>
+                    <w:t>softcard</w:t>
+                  </w:r>
+                  <w:r>
+                    <w:t>.jar)</w:t>
                   </w:r>
                 </w:p>
               </w:txbxContent>
@@ -140,7 +152,10 @@
                   </w:pPr>
                   <w:proofErr w:type="spellStart"/>
                   <w:r>
-                    <w:t>MxKey</w:t>
+                    <w:t>Micro</w:t>
+                  </w:r>
+                  <w:r>
+                    <w:t>Key</w:t>
                   </w:r>
                   <w:proofErr w:type="spellEnd"/>
                   <w:r>
@@ -152,7 +167,13 @@
                     <w:jc w:val="center"/>
                   </w:pPr>
                   <w:r>
-                    <w:t xml:space="preserve"> (mxkeyscio.jar)</w:t>
+                    <w:t xml:space="preserve"> (m</w:t>
+                  </w:r>
+                  <w:r>
+                    <w:t>icro</w:t>
+                  </w:r>
+                  <w:r>
+                    <w:t>keyscio.jar)</w:t>
                   </w:r>
                 </w:p>
               </w:txbxContent>
@@ -190,7 +211,15 @@
                     <w:jc w:val="center"/>
                   </w:pPr>
                   <w:r>
-                    <w:t>(core-1.51.0.0.jar)</w:t>
+                    <w:t>(</w:t>
+                  </w:r>
+                  <w:proofErr w:type="gramStart"/>
+                  <w:r>
+                    <w:t>core-1.51.0.0.jar</w:t>
+                  </w:r>
+                  <w:proofErr w:type="gramEnd"/>
+                  <w:r>
+                    <w:t>)</w:t>
                   </w:r>
                 </w:p>
               </w:txbxContent>
@@ -735,7 +764,7 @@
 </file>
 
 <file path=customXml/itemProps1.xml><?xml version="1.0" encoding="utf-8"?>
-<ds:datastoreItem xmlns:ds="http://schemas.openxmlformats.org/officeDocument/2006/customXml" ds:itemID="{097A768C-F17A-4894-B744-986D8D4457E2}">
+<ds:datastoreItem xmlns:ds="http://schemas.openxmlformats.org/officeDocument/2006/customXml" ds:itemID="{5389DA9B-54C2-4A8D-9855-B65082F6AEEA}">
   <ds:schemaRefs>
     <ds:schemaRef ds:uri="http://schemas.openxmlformats.org/officeDocument/2006/bibliography"/>
   </ds:schemaRefs>

</xml_diff>